<commit_message>
system design document - new draft
</commit_message>
<xml_diff>
--- a/doc/Joonley/Joonley_design_v0.2.docx
+++ b/doc/Joonley/Joonley_design_v0.2.docx
@@ -5973,8 +5973,1442 @@
           <w:shd w:val="clear" w:color="auto" w:fill="F7FAFF"/>
         </w:rPr>
       </w:pPr>
+    </w:p>
+    <w:p>
+      <w:pPr>
+        <w:pStyle w:val="HTMLPreformatted"/>
+        <w:shd w:val="clear" w:color="auto" w:fill="FFFFFF"/>
+        <w:tabs>
+          <w:tab w:val="left" w:pos="1440"/>
+        </w:tabs>
+        <w:ind w:left="630"/>
+        <w:rPr>
+          <w:sz w:val="24"/>
+          <w:szCs w:val="24"/>
+          <w:shd w:val="clear" w:color="auto" w:fill="F7FAFF"/>
+        </w:rPr>
+      </w:pPr>
+      <w:r>
+        <w:rPr>
+          <w:sz w:val="24"/>
+          <w:szCs w:val="24"/>
+          <w:shd w:val="clear" w:color="auto" w:fill="F7FAFF"/>
+        </w:rPr>
+        <w:t>Specials:</w:t>
+      </w:r>
+    </w:p>
+    <w:p>
+      <w:pPr>
+        <w:pStyle w:val="HTMLPreformatted"/>
+        <w:shd w:val="clear" w:color="auto" w:fill="FFFFFF"/>
+        <w:tabs>
+          <w:tab w:val="left" w:pos="1440"/>
+        </w:tabs>
+        <w:ind w:left="630"/>
+        <w:rPr>
+          <w:sz w:val="24"/>
+          <w:szCs w:val="24"/>
+          <w:shd w:val="clear" w:color="auto" w:fill="F7FAFF"/>
+        </w:rPr>
+      </w:pPr>
+    </w:p>
+    <w:p>
+      <w:pPr>
+        <w:pStyle w:val="HTMLPreformatted"/>
+        <w:shd w:val="clear" w:color="auto" w:fill="FFFFFF"/>
+        <w:tabs>
+          <w:tab w:val="left" w:pos="1440"/>
+        </w:tabs>
+        <w:ind w:left="630" w:hanging="630"/>
+        <w:rPr>
+          <w:sz w:val="24"/>
+          <w:szCs w:val="24"/>
+          <w:shd w:val="clear" w:color="auto" w:fill="F7FAFF"/>
+        </w:rPr>
+      </w:pPr>
+      <w:r>
+        <w:rPr>
+          <w:sz w:val="24"/>
+          <w:szCs w:val="24"/>
+          <w:shd w:val="clear" w:color="auto" w:fill="F7FAFF"/>
+        </w:rPr>
+        <w:tab/>
+        <w:t xml:space="preserve">Specials are handled in two ways by the system – products are that part of a special are contained in a collection that is typed as a specials collection. Specials prices, terms, and expiration dates are to be embedded in the </w:t>
+      </w:r>
+      <w:proofErr w:type="spellStart"/>
+      <w:r>
+        <w:rPr>
+          <w:sz w:val="24"/>
+          <w:szCs w:val="24"/>
+          <w:shd w:val="clear" w:color="auto" w:fill="F7FAFF"/>
+        </w:rPr>
+        <w:t>ContainedAs</w:t>
+      </w:r>
+      <w:proofErr w:type="spellEnd"/>
+      <w:r>
+        <w:rPr>
+          <w:sz w:val="24"/>
+          <w:szCs w:val="24"/>
+          <w:shd w:val="clear" w:color="auto" w:fill="F7FAFF"/>
+        </w:rPr>
+        <w:t xml:space="preserve"> record. Specials will be </w:t>
+      </w:r>
+      <w:proofErr w:type="spellStart"/>
+      <w:r>
+        <w:rPr>
+          <w:sz w:val="24"/>
+          <w:szCs w:val="24"/>
+          <w:shd w:val="clear" w:color="auto" w:fill="F7FAFF"/>
+        </w:rPr>
+        <w:t>stopred</w:t>
+      </w:r>
+      <w:proofErr w:type="spellEnd"/>
+      <w:r>
+        <w:rPr>
+          <w:sz w:val="24"/>
+          <w:szCs w:val="24"/>
+          <w:shd w:val="clear" w:color="auto" w:fill="F7FAFF"/>
+        </w:rPr>
+        <w:t xml:space="preserve"> as messages that are also appropriately typed.</w:t>
+      </w:r>
+    </w:p>
+    <w:p>
+      <w:pPr>
+        <w:pStyle w:val="HTMLPreformatted"/>
+        <w:shd w:val="clear" w:color="auto" w:fill="FFFFFF"/>
+        <w:tabs>
+          <w:tab w:val="left" w:pos="1440"/>
+        </w:tabs>
+        <w:rPr>
+          <w:sz w:val="24"/>
+          <w:szCs w:val="24"/>
+          <w:shd w:val="clear" w:color="auto" w:fill="F7FAFF"/>
+        </w:rPr>
+      </w:pPr>
+    </w:p>
+    <w:p>
+      <w:pPr>
+        <w:pStyle w:val="HTMLPreformatted"/>
+        <w:shd w:val="clear" w:color="auto" w:fill="FFFFFF"/>
+        <w:tabs>
+          <w:tab w:val="left" w:pos="1440"/>
+        </w:tabs>
+        <w:rPr>
+          <w:sz w:val="24"/>
+          <w:szCs w:val="24"/>
+          <w:shd w:val="clear" w:color="auto" w:fill="F7FAFF"/>
+        </w:rPr>
+      </w:pPr>
+      <w:r>
+        <w:rPr>
+          <w:sz w:val="24"/>
+          <w:szCs w:val="24"/>
+          <w:shd w:val="clear" w:color="auto" w:fill="F7FAFF"/>
+        </w:rPr>
+        <w:tab/>
+        <w:t>View Current Specials:</w:t>
+      </w:r>
+    </w:p>
+    <w:p>
+      <w:pPr>
+        <w:pStyle w:val="HTMLPreformatted"/>
+        <w:shd w:val="clear" w:color="auto" w:fill="FFFFFF"/>
+        <w:tabs>
+          <w:tab w:val="left" w:pos="1440"/>
+        </w:tabs>
+        <w:rPr>
+          <w:sz w:val="24"/>
+          <w:szCs w:val="24"/>
+          <w:shd w:val="clear" w:color="auto" w:fill="F7FAFF"/>
+        </w:rPr>
+      </w:pPr>
+      <w:r>
+        <w:rPr>
+          <w:sz w:val="24"/>
+          <w:szCs w:val="24"/>
+          <w:shd w:val="clear" w:color="auto" w:fill="F7FAFF"/>
+        </w:rPr>
+        <w:tab/>
+      </w:r>
+      <w:r>
+        <w:rPr>
+          <w:sz w:val="24"/>
+          <w:szCs w:val="24"/>
+          <w:shd w:val="clear" w:color="auto" w:fill="F7FAFF"/>
+        </w:rPr>
+        <w:tab/>
+        <w:t>View products that are contained within collections of type specials.</w:t>
+      </w:r>
+    </w:p>
+    <w:p>
+      <w:pPr>
+        <w:pStyle w:val="HTMLPreformatted"/>
+        <w:shd w:val="clear" w:color="auto" w:fill="FFFFFF"/>
+        <w:tabs>
+          <w:tab w:val="left" w:pos="1440"/>
+        </w:tabs>
+        <w:rPr>
+          <w:sz w:val="24"/>
+          <w:szCs w:val="24"/>
+          <w:shd w:val="clear" w:color="auto" w:fill="F7FAFF"/>
+        </w:rPr>
+      </w:pPr>
+    </w:p>
+    <w:p>
+      <w:pPr>
+        <w:pStyle w:val="HTMLPreformatted"/>
+        <w:numPr>
+          <w:ilvl w:val="0"/>
+          <w:numId w:val="11"/>
+        </w:numPr>
+        <w:shd w:val="clear" w:color="auto" w:fill="FFFFFF"/>
+        <w:tabs>
+          <w:tab w:val="left" w:pos="1440"/>
+        </w:tabs>
+        <w:rPr>
+          <w:sz w:val="24"/>
+          <w:szCs w:val="24"/>
+          <w:shd w:val="clear" w:color="auto" w:fill="F7FAFF"/>
+        </w:rPr>
+      </w:pPr>
+      <w:r>
+        <w:rPr>
+          <w:sz w:val="24"/>
+          <w:szCs w:val="24"/>
+          <w:shd w:val="clear" w:color="auto" w:fill="F7FAFF"/>
+        </w:rPr>
+        <w:t>User clicks or touches the shopping tab</w:t>
+      </w:r>
+    </w:p>
+    <w:p>
+      <w:pPr>
+        <w:pStyle w:val="HTMLPreformatted"/>
+        <w:numPr>
+          <w:ilvl w:val="0"/>
+          <w:numId w:val="11"/>
+        </w:numPr>
+        <w:shd w:val="clear" w:color="auto" w:fill="FFFFFF"/>
+        <w:tabs>
+          <w:tab w:val="left" w:pos="1440"/>
+        </w:tabs>
+        <w:rPr>
+          <w:sz w:val="24"/>
+          <w:szCs w:val="24"/>
+          <w:shd w:val="clear" w:color="auto" w:fill="F7FAFF"/>
+        </w:rPr>
+      </w:pPr>
+      <w:r>
+        <w:rPr>
+          <w:sz w:val="24"/>
+          <w:szCs w:val="24"/>
+          <w:shd w:val="clear" w:color="auto" w:fill="F7FAFF"/>
+        </w:rPr>
+        <w:t xml:space="preserve">In response to the ‘Shop </w:t>
+      </w:r>
+      <w:proofErr w:type="gramStart"/>
+      <w:r>
+        <w:rPr>
+          <w:sz w:val="24"/>
+          <w:szCs w:val="24"/>
+          <w:shd w:val="clear" w:color="auto" w:fill="F7FAFF"/>
+        </w:rPr>
+        <w:t>Where ?</w:t>
+      </w:r>
+      <w:proofErr w:type="gramEnd"/>
+      <w:r>
+        <w:rPr>
+          <w:sz w:val="24"/>
+          <w:szCs w:val="24"/>
+          <w:shd w:val="clear" w:color="auto" w:fill="F7FAFF"/>
+        </w:rPr>
+        <w:t xml:space="preserve">’ </w:t>
+      </w:r>
+      <w:proofErr w:type="spellStart"/>
+      <w:r>
+        <w:rPr>
+          <w:sz w:val="24"/>
+          <w:szCs w:val="24"/>
+          <w:shd w:val="clear" w:color="auto" w:fill="F7FAFF"/>
+        </w:rPr>
+        <w:t>propmpt</w:t>
+      </w:r>
+      <w:proofErr w:type="spellEnd"/>
+      <w:r>
+        <w:rPr>
+          <w:sz w:val="24"/>
+          <w:szCs w:val="24"/>
+          <w:shd w:val="clear" w:color="auto" w:fill="F7FAFF"/>
+        </w:rPr>
+        <w:t>, the customer chooses specials</w:t>
+      </w:r>
+    </w:p>
+    <w:p>
+      <w:pPr>
+        <w:pStyle w:val="HTMLPreformatted"/>
+        <w:numPr>
+          <w:ilvl w:val="0"/>
+          <w:numId w:val="11"/>
+        </w:numPr>
+        <w:shd w:val="clear" w:color="auto" w:fill="FFFFFF"/>
+        <w:tabs>
+          <w:tab w:val="left" w:pos="1440"/>
+        </w:tabs>
+        <w:rPr>
+          <w:sz w:val="24"/>
+          <w:szCs w:val="24"/>
+          <w:shd w:val="clear" w:color="auto" w:fill="F7FAFF"/>
+        </w:rPr>
+      </w:pPr>
+      <w:r>
+        <w:rPr>
+          <w:sz w:val="24"/>
+          <w:szCs w:val="24"/>
+          <w:shd w:val="clear" w:color="auto" w:fill="F7FAFF"/>
+        </w:rPr>
+        <w:t>Scrollable list of products contained in special collections is displayed</w:t>
+      </w:r>
+    </w:p>
+    <w:p>
+      <w:pPr>
+        <w:pStyle w:val="HTMLPreformatted"/>
+        <w:numPr>
+          <w:ilvl w:val="0"/>
+          <w:numId w:val="11"/>
+        </w:numPr>
+        <w:shd w:val="clear" w:color="auto" w:fill="FFFFFF"/>
+        <w:tabs>
+          <w:tab w:val="left" w:pos="1440"/>
+        </w:tabs>
+        <w:rPr>
+          <w:sz w:val="24"/>
+          <w:szCs w:val="24"/>
+          <w:shd w:val="clear" w:color="auto" w:fill="F7FAFF"/>
+        </w:rPr>
+      </w:pPr>
+      <w:r>
+        <w:rPr>
+          <w:sz w:val="24"/>
+          <w:szCs w:val="24"/>
+          <w:shd w:val="clear" w:color="auto" w:fill="F7FAFF"/>
+        </w:rPr>
+        <w:t>User can click on an individual product</w:t>
+      </w:r>
+    </w:p>
+    <w:p>
+      <w:pPr>
+        <w:pStyle w:val="HTMLPreformatted"/>
+        <w:numPr>
+          <w:ilvl w:val="0"/>
+          <w:numId w:val="11"/>
+        </w:numPr>
+        <w:shd w:val="clear" w:color="auto" w:fill="FFFFFF"/>
+        <w:tabs>
+          <w:tab w:val="left" w:pos="1440"/>
+        </w:tabs>
+        <w:rPr>
+          <w:sz w:val="24"/>
+          <w:szCs w:val="24"/>
+          <w:shd w:val="clear" w:color="auto" w:fill="F7FAFF"/>
+        </w:rPr>
+      </w:pPr>
+      <w:r>
+        <w:rPr>
+          <w:sz w:val="24"/>
+          <w:szCs w:val="24"/>
+          <w:shd w:val="clear" w:color="auto" w:fill="F7FAFF"/>
+        </w:rPr>
+        <w:t>User can click on ‘order this’ button – transition to order process.</w:t>
+      </w:r>
+    </w:p>
+    <w:p>
+      <w:pPr>
+        <w:pStyle w:val="HTMLPreformatted"/>
+        <w:shd w:val="clear" w:color="auto" w:fill="FFFFFF"/>
+        <w:tabs>
+          <w:tab w:val="left" w:pos="1440"/>
+        </w:tabs>
+        <w:rPr>
+          <w:sz w:val="24"/>
+          <w:szCs w:val="24"/>
+          <w:shd w:val="clear" w:color="auto" w:fill="F7FAFF"/>
+        </w:rPr>
+      </w:pPr>
+    </w:p>
+    <w:p>
+      <w:pPr>
+        <w:pStyle w:val="HTMLPreformatted"/>
+        <w:shd w:val="clear" w:color="auto" w:fill="FFFFFF"/>
+        <w:tabs>
+          <w:tab w:val="left" w:pos="1440"/>
+        </w:tabs>
+        <w:rPr>
+          <w:color w:val="E36C0A" w:themeColor="accent6" w:themeShade="BF"/>
+          <w:sz w:val="24"/>
+          <w:szCs w:val="24"/>
+          <w:shd w:val="clear" w:color="auto" w:fill="F7FAFF"/>
+        </w:rPr>
+      </w:pPr>
+      <w:r>
+        <w:rPr>
+          <w:color w:val="E36C0A" w:themeColor="accent6" w:themeShade="BF"/>
+          <w:sz w:val="24"/>
+          <w:szCs w:val="24"/>
+          <w:shd w:val="clear" w:color="auto" w:fill="F7FAFF"/>
+        </w:rPr>
+        <w:tab/>
+      </w:r>
+      <w:r>
+        <w:rPr>
+          <w:color w:val="E36C0A" w:themeColor="accent6" w:themeShade="BF"/>
+          <w:sz w:val="24"/>
+          <w:szCs w:val="24"/>
+          <w:shd w:val="clear" w:color="auto" w:fill="F7FAFF"/>
+        </w:rPr>
+        <w:tab/>
+        <w:t>$Product-&gt;</w:t>
+      </w:r>
+      <w:proofErr w:type="spellStart"/>
+      <w:proofErr w:type="gramStart"/>
+      <w:r>
+        <w:rPr>
+          <w:color w:val="E36C0A" w:themeColor="accent6" w:themeShade="BF"/>
+          <w:sz w:val="24"/>
+          <w:szCs w:val="24"/>
+          <w:shd w:val="clear" w:color="auto" w:fill="F7FAFF"/>
+        </w:rPr>
+        <w:t>getProductsInCollection</w:t>
+      </w:r>
+      <w:proofErr w:type="spellEnd"/>
+      <w:r>
+        <w:rPr>
+          <w:color w:val="E36C0A" w:themeColor="accent6" w:themeShade="BF"/>
+          <w:sz w:val="24"/>
+          <w:szCs w:val="24"/>
+          <w:shd w:val="clear" w:color="auto" w:fill="F7FAFF"/>
+        </w:rPr>
+        <w:t>(</w:t>
+      </w:r>
+      <w:proofErr w:type="gramEnd"/>
+      <w:r>
+        <w:rPr>
+          <w:color w:val="E36C0A" w:themeColor="accent6" w:themeShade="BF"/>
+          <w:sz w:val="24"/>
+          <w:szCs w:val="24"/>
+          <w:shd w:val="clear" w:color="auto" w:fill="F7FAFF"/>
+        </w:rPr>
+        <w:t>$</w:t>
+      </w:r>
+      <w:proofErr w:type="spellStart"/>
+      <w:r>
+        <w:rPr>
+          <w:color w:val="E36C0A" w:themeColor="accent6" w:themeShade="BF"/>
+          <w:sz w:val="24"/>
+          <w:szCs w:val="24"/>
+          <w:shd w:val="clear" w:color="auto" w:fill="F7FAFF"/>
+        </w:rPr>
+        <w:t>collectionId</w:t>
+      </w:r>
+      <w:proofErr w:type="spellEnd"/>
+      <w:r>
+        <w:rPr>
+          <w:color w:val="E36C0A" w:themeColor="accent6" w:themeShade="BF"/>
+          <w:sz w:val="24"/>
+          <w:szCs w:val="24"/>
+          <w:shd w:val="clear" w:color="auto" w:fill="F7FAFF"/>
+        </w:rPr>
+        <w:t>, $</w:t>
+      </w:r>
+      <w:proofErr w:type="spellStart"/>
+      <w:r>
+        <w:rPr>
+          <w:color w:val="E36C0A" w:themeColor="accent6" w:themeShade="BF"/>
+          <w:sz w:val="24"/>
+          <w:szCs w:val="24"/>
+          <w:shd w:val="clear" w:color="auto" w:fill="F7FAFF"/>
+        </w:rPr>
+        <w:t>categoryFilter</w:t>
+      </w:r>
+      <w:proofErr w:type="spellEnd"/>
+      <w:r>
+        <w:rPr>
+          <w:color w:val="E36C0A" w:themeColor="accent6" w:themeShade="BF"/>
+          <w:sz w:val="24"/>
+          <w:szCs w:val="24"/>
+          <w:shd w:val="clear" w:color="auto" w:fill="F7FAFF"/>
+        </w:rPr>
+        <w:t>)</w:t>
+      </w:r>
+    </w:p>
+    <w:p>
+      <w:pPr>
+        <w:pStyle w:val="HTMLPreformatted"/>
+        <w:shd w:val="clear" w:color="auto" w:fill="FFFFFF"/>
+        <w:tabs>
+          <w:tab w:val="left" w:pos="1440"/>
+        </w:tabs>
+        <w:rPr>
+          <w:color w:val="E36C0A" w:themeColor="accent6" w:themeShade="BF"/>
+          <w:sz w:val="24"/>
+          <w:szCs w:val="24"/>
+          <w:shd w:val="clear" w:color="auto" w:fill="F7FAFF"/>
+        </w:rPr>
+      </w:pPr>
+      <w:r>
+        <w:rPr>
+          <w:color w:val="E36C0A" w:themeColor="accent6" w:themeShade="BF"/>
+          <w:sz w:val="24"/>
+          <w:szCs w:val="24"/>
+          <w:shd w:val="clear" w:color="auto" w:fill="F7FAFF"/>
+        </w:rPr>
+        <w:tab/>
+      </w:r>
+      <w:r>
+        <w:rPr>
+          <w:color w:val="E36C0A" w:themeColor="accent6" w:themeShade="BF"/>
+          <w:sz w:val="24"/>
+          <w:szCs w:val="24"/>
+          <w:shd w:val="clear" w:color="auto" w:fill="F7FAFF"/>
+        </w:rPr>
+        <w:tab/>
+        <w:t>$</w:t>
+      </w:r>
+      <w:proofErr w:type="gramStart"/>
+      <w:r>
+        <w:rPr>
+          <w:color w:val="E36C0A" w:themeColor="accent6" w:themeShade="BF"/>
+          <w:sz w:val="24"/>
+          <w:szCs w:val="24"/>
+          <w:shd w:val="clear" w:color="auto" w:fill="F7FAFF"/>
+        </w:rPr>
+        <w:t>product</w:t>
+      </w:r>
+      <w:proofErr w:type="gramEnd"/>
+      <w:r>
+        <w:rPr>
+          <w:color w:val="E36C0A" w:themeColor="accent6" w:themeShade="BF"/>
+          <w:sz w:val="24"/>
+          <w:szCs w:val="24"/>
+          <w:shd w:val="clear" w:color="auto" w:fill="F7FAFF"/>
+        </w:rPr>
+        <w:t>-&gt;</w:t>
+      </w:r>
+      <w:proofErr w:type="spellStart"/>
+      <w:r>
+        <w:rPr>
+          <w:color w:val="E36C0A" w:themeColor="accent6" w:themeShade="BF"/>
+          <w:sz w:val="24"/>
+          <w:szCs w:val="24"/>
+          <w:shd w:val="clear" w:color="auto" w:fill="F7FAFF"/>
+        </w:rPr>
+        <w:t>getProductsInSpecialCollections</w:t>
+      </w:r>
+      <w:proofErr w:type="spellEnd"/>
+      <w:r>
+        <w:rPr>
+          <w:color w:val="E36C0A" w:themeColor="accent6" w:themeShade="BF"/>
+          <w:sz w:val="24"/>
+          <w:szCs w:val="24"/>
+          <w:shd w:val="clear" w:color="auto" w:fill="F7FAFF"/>
+        </w:rPr>
+        <w:t>($</w:t>
+      </w:r>
+      <w:proofErr w:type="spellStart"/>
+      <w:r>
+        <w:rPr>
+          <w:color w:val="E36C0A" w:themeColor="accent6" w:themeShade="BF"/>
+          <w:sz w:val="24"/>
+          <w:szCs w:val="24"/>
+          <w:shd w:val="clear" w:color="auto" w:fill="F7FAFF"/>
+        </w:rPr>
+        <w:t>categoryFilter</w:t>
+      </w:r>
+      <w:proofErr w:type="spellEnd"/>
+      <w:r>
+        <w:rPr>
+          <w:color w:val="E36C0A" w:themeColor="accent6" w:themeShade="BF"/>
+          <w:sz w:val="24"/>
+          <w:szCs w:val="24"/>
+          <w:shd w:val="clear" w:color="auto" w:fill="F7FAFF"/>
+        </w:rPr>
+        <w:t>)</w:t>
+      </w:r>
+    </w:p>
+    <w:p>
+      <w:pPr>
+        <w:pStyle w:val="HTMLPreformatted"/>
+        <w:shd w:val="clear" w:color="auto" w:fill="FFFFFF"/>
+        <w:tabs>
+          <w:tab w:val="left" w:pos="1440"/>
+        </w:tabs>
+        <w:rPr>
+          <w:color w:val="A6A6A6" w:themeColor="background1" w:themeShade="A6"/>
+          <w:sz w:val="24"/>
+          <w:szCs w:val="24"/>
+          <w:shd w:val="clear" w:color="auto" w:fill="F7FAFF"/>
+        </w:rPr>
+      </w:pPr>
+    </w:p>
+    <w:p>
+      <w:pPr>
+        <w:pStyle w:val="HTMLPreformatted"/>
+        <w:shd w:val="clear" w:color="auto" w:fill="FFFFFF"/>
+        <w:tabs>
+          <w:tab w:val="left" w:pos="1440"/>
+        </w:tabs>
+        <w:rPr>
+          <w:sz w:val="24"/>
+          <w:szCs w:val="24"/>
+          <w:shd w:val="clear" w:color="auto" w:fill="F7FAFF"/>
+        </w:rPr>
+      </w:pPr>
+      <w:r>
+        <w:rPr>
+          <w:color w:val="A6A6A6" w:themeColor="background1" w:themeShade="A6"/>
+          <w:sz w:val="24"/>
+          <w:szCs w:val="24"/>
+          <w:shd w:val="clear" w:color="auto" w:fill="F7FAFF"/>
+        </w:rPr>
+        <w:tab/>
+      </w:r>
+      <w:r>
+        <w:rPr>
+          <w:sz w:val="24"/>
+          <w:szCs w:val="24"/>
+          <w:shd w:val="clear" w:color="auto" w:fill="F7FAFF"/>
+        </w:rPr>
+        <w:t>Get Participating Stores:</w:t>
+      </w:r>
+    </w:p>
+    <w:p>
+      <w:pPr>
+        <w:pStyle w:val="HTMLPreformatted"/>
+        <w:shd w:val="clear" w:color="auto" w:fill="FFFFFF"/>
+        <w:tabs>
+          <w:tab w:val="left" w:pos="1440"/>
+        </w:tabs>
+        <w:rPr>
+          <w:sz w:val="24"/>
+          <w:szCs w:val="24"/>
+          <w:shd w:val="clear" w:color="auto" w:fill="F7FAFF"/>
+        </w:rPr>
+      </w:pPr>
+      <w:r>
+        <w:rPr>
+          <w:sz w:val="24"/>
+          <w:szCs w:val="24"/>
+          <w:shd w:val="clear" w:color="auto" w:fill="F7FAFF"/>
+        </w:rPr>
+        <w:tab/>
+      </w:r>
+      <w:r>
+        <w:rPr>
+          <w:sz w:val="24"/>
+          <w:szCs w:val="24"/>
+          <w:shd w:val="clear" w:color="auto" w:fill="F7FAFF"/>
+        </w:rPr>
+        <w:tab/>
+        <w:t>View a list of stores with products in specials collections.</w:t>
+      </w:r>
+    </w:p>
+    <w:p>
+      <w:pPr>
+        <w:pStyle w:val="HTMLPreformatted"/>
+        <w:numPr>
+          <w:ilvl w:val="0"/>
+          <w:numId w:val="13"/>
+        </w:numPr>
+        <w:shd w:val="clear" w:color="auto" w:fill="FFFFFF"/>
+        <w:tabs>
+          <w:tab w:val="left" w:pos="1440"/>
+        </w:tabs>
+        <w:rPr>
+          <w:sz w:val="24"/>
+          <w:szCs w:val="24"/>
+          <w:shd w:val="clear" w:color="auto" w:fill="F7FAFF"/>
+        </w:rPr>
+      </w:pPr>
+      <w:r>
+        <w:rPr>
+          <w:sz w:val="24"/>
+          <w:szCs w:val="24"/>
+          <w:shd w:val="clear" w:color="auto" w:fill="F7FAFF"/>
+        </w:rPr>
+        <w:t xml:space="preserve">User is looking at specials list </w:t>
+      </w:r>
+    </w:p>
+    <w:p>
+      <w:pPr>
+        <w:pStyle w:val="HTMLPreformatted"/>
+        <w:numPr>
+          <w:ilvl w:val="0"/>
+          <w:numId w:val="13"/>
+        </w:numPr>
+        <w:shd w:val="clear" w:color="auto" w:fill="FFFFFF"/>
+        <w:tabs>
+          <w:tab w:val="left" w:pos="1440"/>
+        </w:tabs>
+        <w:rPr>
+          <w:color w:val="000000" w:themeColor="text1"/>
+          <w:sz w:val="24"/>
+          <w:szCs w:val="24"/>
+          <w:shd w:val="clear" w:color="auto" w:fill="F7FAFF"/>
+        </w:rPr>
+      </w:pPr>
+      <w:r>
+        <w:rPr>
+          <w:sz w:val="24"/>
+          <w:szCs w:val="24"/>
+          <w:shd w:val="clear" w:color="auto" w:fill="F7FAFF"/>
+        </w:rPr>
+        <w:t>User clicks on ‘see specials shops’ button</w:t>
+      </w:r>
+    </w:p>
+    <w:p>
+      <w:pPr>
+        <w:pStyle w:val="HTMLPreformatted"/>
+        <w:numPr>
+          <w:ilvl w:val="0"/>
+          <w:numId w:val="13"/>
+        </w:numPr>
+        <w:shd w:val="clear" w:color="auto" w:fill="FFFFFF"/>
+        <w:tabs>
+          <w:tab w:val="left" w:pos="1440"/>
+        </w:tabs>
+        <w:rPr>
+          <w:color w:val="000000" w:themeColor="text1"/>
+          <w:sz w:val="24"/>
+          <w:szCs w:val="24"/>
+          <w:shd w:val="clear" w:color="auto" w:fill="F7FAFF"/>
+        </w:rPr>
+      </w:pPr>
+      <w:r>
+        <w:rPr>
+          <w:sz w:val="24"/>
+          <w:szCs w:val="24"/>
+          <w:shd w:val="clear" w:color="auto" w:fill="F7FAFF"/>
+        </w:rPr>
+        <w:t>User is shown a list of shops having items contained in specials collections.</w:t>
+      </w:r>
+    </w:p>
+    <w:p>
+      <w:pPr>
+        <w:pStyle w:val="HTMLPreformatted"/>
+        <w:shd w:val="clear" w:color="auto" w:fill="FFFFFF"/>
+        <w:tabs>
+          <w:tab w:val="left" w:pos="1440"/>
+        </w:tabs>
+        <w:rPr>
+          <w:sz w:val="24"/>
+          <w:szCs w:val="24"/>
+          <w:shd w:val="clear" w:color="auto" w:fill="F7FAFF"/>
+        </w:rPr>
+      </w:pPr>
+    </w:p>
+    <w:p>
+      <w:pPr>
+        <w:pStyle w:val="HTMLPreformatted"/>
+        <w:shd w:val="clear" w:color="auto" w:fill="FFFFFF"/>
+        <w:tabs>
+          <w:tab w:val="left" w:pos="1440"/>
+        </w:tabs>
+        <w:ind w:left="630" w:hanging="630"/>
+        <w:rPr>
+          <w:sz w:val="24"/>
+          <w:szCs w:val="24"/>
+          <w:shd w:val="clear" w:color="auto" w:fill="F7FAFF"/>
+        </w:rPr>
+      </w:pPr>
+      <w:r>
+        <w:rPr>
+          <w:sz w:val="24"/>
+          <w:szCs w:val="24"/>
+          <w:shd w:val="clear" w:color="auto" w:fill="F7FAFF"/>
+        </w:rPr>
+        <w:tab/>
+        <w:t>Shop</w:t>
+      </w:r>
+      <w:r>
+        <w:rPr>
+          <w:sz w:val="24"/>
+          <w:szCs w:val="24"/>
+          <w:shd w:val="clear" w:color="auto" w:fill="F7FAFF"/>
+        </w:rPr>
+        <w:t xml:space="preserve"> Catalogs:</w:t>
+      </w:r>
+    </w:p>
+    <w:p>
+      <w:pPr>
+        <w:pStyle w:val="HTMLPreformatted"/>
+        <w:shd w:val="clear" w:color="auto" w:fill="FFFFFF"/>
+        <w:tabs>
+          <w:tab w:val="left" w:pos="1440"/>
+        </w:tabs>
+        <w:ind w:left="630" w:hanging="630"/>
+        <w:rPr>
+          <w:sz w:val="24"/>
+          <w:szCs w:val="24"/>
+          <w:shd w:val="clear" w:color="auto" w:fill="F7FAFF"/>
+        </w:rPr>
+      </w:pPr>
+      <w:r>
+        <w:rPr>
+          <w:sz w:val="24"/>
+          <w:szCs w:val="24"/>
+          <w:shd w:val="clear" w:color="auto" w:fill="F7FAFF"/>
+        </w:rPr>
+        <w:tab/>
+      </w:r>
+    </w:p>
+    <w:p>
+      <w:pPr>
+        <w:pStyle w:val="HTMLPreformatted"/>
+        <w:shd w:val="clear" w:color="auto" w:fill="FFFFFF"/>
+        <w:tabs>
+          <w:tab w:val="left" w:pos="1440"/>
+        </w:tabs>
+        <w:ind w:left="630"/>
+        <w:rPr>
+          <w:sz w:val="24"/>
+          <w:szCs w:val="24"/>
+          <w:shd w:val="clear" w:color="auto" w:fill="F7FAFF"/>
+        </w:rPr>
+      </w:pPr>
+      <w:r>
+        <w:rPr>
+          <w:sz w:val="24"/>
+          <w:szCs w:val="24"/>
+          <w:shd w:val="clear" w:color="auto" w:fill="F7FAFF"/>
+        </w:rPr>
+        <w:t xml:space="preserve">Note: </w:t>
+      </w:r>
+      <w:r>
+        <w:rPr>
+          <w:sz w:val="24"/>
+          <w:szCs w:val="24"/>
+          <w:shd w:val="clear" w:color="auto" w:fill="F7FAFF"/>
+        </w:rPr>
+        <w:t>A shop can have several catalogs, among them a wholesale catalog (shown only to buyers) and a retail catalog (shown to buyers and retail customers).</w:t>
+      </w:r>
+    </w:p>
+    <w:p>
+      <w:pPr>
+        <w:pStyle w:val="HTMLPreformatted"/>
+        <w:shd w:val="clear" w:color="auto" w:fill="FFFFFF"/>
+        <w:tabs>
+          <w:tab w:val="left" w:pos="1440"/>
+        </w:tabs>
+        <w:ind w:left="630"/>
+        <w:rPr>
+          <w:sz w:val="24"/>
+          <w:szCs w:val="24"/>
+          <w:shd w:val="clear" w:color="auto" w:fill="F7FAFF"/>
+        </w:rPr>
+      </w:pPr>
+    </w:p>
+    <w:p>
+      <w:pPr>
+        <w:pStyle w:val="HTMLPreformatted"/>
+        <w:shd w:val="clear" w:color="auto" w:fill="FFFFFF"/>
+        <w:tabs>
+          <w:tab w:val="left" w:pos="1440"/>
+        </w:tabs>
+        <w:ind w:left="630"/>
+        <w:rPr>
+          <w:sz w:val="24"/>
+          <w:szCs w:val="24"/>
+          <w:shd w:val="clear" w:color="auto" w:fill="F7FAFF"/>
+        </w:rPr>
+      </w:pPr>
+      <w:r>
+        <w:rPr>
+          <w:sz w:val="24"/>
+          <w:szCs w:val="24"/>
+          <w:shd w:val="clear" w:color="auto" w:fill="F7FAFF"/>
+        </w:rPr>
+        <w:tab/>
+        <w:t>Find products to purchase.</w:t>
+      </w:r>
+    </w:p>
+    <w:p>
+      <w:pPr>
+        <w:pStyle w:val="HTMLPreformatted"/>
+        <w:shd w:val="clear" w:color="auto" w:fill="FFFFFF"/>
+        <w:tabs>
+          <w:tab w:val="left" w:pos="1440"/>
+        </w:tabs>
+        <w:ind w:left="630"/>
+        <w:rPr>
+          <w:sz w:val="24"/>
+          <w:szCs w:val="24"/>
+          <w:shd w:val="clear" w:color="auto" w:fill="F7FAFF"/>
+        </w:rPr>
+      </w:pPr>
+    </w:p>
+    <w:p>
+      <w:pPr>
+        <w:pStyle w:val="HTMLPreformatted"/>
+        <w:shd w:val="clear" w:color="auto" w:fill="FFFFFF"/>
+        <w:tabs>
+          <w:tab w:val="left" w:pos="1440"/>
+        </w:tabs>
+        <w:rPr>
+          <w:color w:val="000000" w:themeColor="text1"/>
+          <w:sz w:val="24"/>
+          <w:szCs w:val="24"/>
+          <w:shd w:val="clear" w:color="auto" w:fill="F7FAFF"/>
+        </w:rPr>
+      </w:pPr>
+    </w:p>
+    <w:p>
+      <w:pPr>
+        <w:pStyle w:val="HTMLPreformatted"/>
+        <w:numPr>
+          <w:ilvl w:val="0"/>
+          <w:numId w:val="14"/>
+        </w:numPr>
+        <w:shd w:val="clear" w:color="auto" w:fill="FFFFFF"/>
+        <w:tabs>
+          <w:tab w:val="left" w:pos="1440"/>
+        </w:tabs>
+        <w:rPr>
+          <w:sz w:val="24"/>
+          <w:szCs w:val="24"/>
+          <w:shd w:val="clear" w:color="auto" w:fill="F7FAFF"/>
+        </w:rPr>
+      </w:pPr>
+      <w:r>
+        <w:rPr>
+          <w:sz w:val="24"/>
+          <w:szCs w:val="24"/>
+          <w:shd w:val="clear" w:color="auto" w:fill="F7FAFF"/>
+        </w:rPr>
+        <w:t>User clicks or touches the shopping tab</w:t>
+      </w:r>
+    </w:p>
+    <w:p>
+      <w:pPr>
+        <w:pStyle w:val="HTMLPreformatted"/>
+        <w:numPr>
+          <w:ilvl w:val="1"/>
+          <w:numId w:val="14"/>
+        </w:numPr>
+        <w:shd w:val="clear" w:color="auto" w:fill="FFFFFF"/>
+        <w:tabs>
+          <w:tab w:val="left" w:pos="1440"/>
+        </w:tabs>
+        <w:rPr>
+          <w:sz w:val="24"/>
+          <w:szCs w:val="24"/>
+          <w:shd w:val="clear" w:color="auto" w:fill="F7FAFF"/>
+        </w:rPr>
+      </w:pPr>
+      <w:r>
+        <w:rPr>
+          <w:sz w:val="24"/>
+          <w:szCs w:val="24"/>
+          <w:shd w:val="clear" w:color="auto" w:fill="F7FAFF"/>
+        </w:rPr>
+        <w:t xml:space="preserve">The user chooses ‘Shop </w:t>
+      </w:r>
+      <w:proofErr w:type="gramStart"/>
+      <w:r>
+        <w:rPr>
+          <w:sz w:val="24"/>
+          <w:szCs w:val="24"/>
+          <w:shd w:val="clear" w:color="auto" w:fill="F7FAFF"/>
+        </w:rPr>
+        <w:t>Where ?</w:t>
+      </w:r>
+      <w:proofErr w:type="gramEnd"/>
+      <w:r>
+        <w:rPr>
+          <w:sz w:val="24"/>
+          <w:szCs w:val="24"/>
+          <w:shd w:val="clear" w:color="auto" w:fill="F7FAFF"/>
+        </w:rPr>
+        <w:t xml:space="preserve">’. </w:t>
+      </w:r>
+      <w:r>
+        <w:rPr>
+          <w:sz w:val="24"/>
+          <w:szCs w:val="24"/>
+          <w:shd w:val="clear" w:color="auto" w:fill="F7FAFF"/>
+        </w:rPr>
+        <w:t xml:space="preserve">User can then find a shop </w:t>
+      </w:r>
+      <w:r>
+        <w:rPr>
+          <w:sz w:val="24"/>
+          <w:szCs w:val="24"/>
+          <w:shd w:val="clear" w:color="auto" w:fill="F7FAFF"/>
+        </w:rPr>
+        <w:t>by variety or means.</w:t>
+      </w:r>
+    </w:p>
+    <w:p>
+      <w:pPr>
+        <w:pStyle w:val="HTMLPreformatted"/>
+        <w:numPr>
+          <w:ilvl w:val="3"/>
+          <w:numId w:val="14"/>
+        </w:numPr>
+        <w:shd w:val="clear" w:color="auto" w:fill="FFFFFF"/>
+        <w:tabs>
+          <w:tab w:val="left" w:pos="1440"/>
+        </w:tabs>
+        <w:rPr>
+          <w:sz w:val="24"/>
+          <w:szCs w:val="24"/>
+          <w:shd w:val="clear" w:color="auto" w:fill="F7FAFF"/>
+        </w:rPr>
+      </w:pPr>
+      <w:r>
+        <w:rPr>
+          <w:sz w:val="24"/>
+          <w:szCs w:val="24"/>
+          <w:shd w:val="clear" w:color="auto" w:fill="F7FAFF"/>
+        </w:rPr>
+        <w:t xml:space="preserve">The user can click on shop location and will be asked for </w:t>
+      </w:r>
+      <w:proofErr w:type="spellStart"/>
+      <w:r>
+        <w:rPr>
+          <w:sz w:val="24"/>
+          <w:szCs w:val="24"/>
+          <w:shd w:val="clear" w:color="auto" w:fill="F7FAFF"/>
+        </w:rPr>
+        <w:t>zipcode</w:t>
+      </w:r>
+      <w:proofErr w:type="spellEnd"/>
+    </w:p>
+    <w:p>
+      <w:pPr>
+        <w:pStyle w:val="HTMLPreformatted"/>
+        <w:numPr>
+          <w:ilvl w:val="3"/>
+          <w:numId w:val="14"/>
+        </w:numPr>
+        <w:shd w:val="clear" w:color="auto" w:fill="FFFFFF"/>
+        <w:tabs>
+          <w:tab w:val="left" w:pos="1440"/>
+        </w:tabs>
+        <w:rPr>
+          <w:sz w:val="24"/>
+          <w:szCs w:val="24"/>
+          <w:shd w:val="clear" w:color="auto" w:fill="F7FAFF"/>
+        </w:rPr>
+      </w:pPr>
+      <w:r>
+        <w:rPr>
+          <w:sz w:val="24"/>
+          <w:szCs w:val="24"/>
+          <w:shd w:val="clear" w:color="auto" w:fill="F7FAFF"/>
+        </w:rPr>
+        <w:t xml:space="preserve">The user can ‘By product </w:t>
+      </w:r>
+      <w:proofErr w:type="spellStart"/>
+      <w:r>
+        <w:rPr>
+          <w:sz w:val="24"/>
+          <w:szCs w:val="24"/>
+          <w:shd w:val="clear" w:color="auto" w:fill="F7FAFF"/>
+        </w:rPr>
+        <w:t>catgories</w:t>
+      </w:r>
+      <w:proofErr w:type="spellEnd"/>
+      <w:r>
+        <w:rPr>
+          <w:sz w:val="24"/>
+          <w:szCs w:val="24"/>
+          <w:shd w:val="clear" w:color="auto" w:fill="F7FAFF"/>
+        </w:rPr>
+        <w:t xml:space="preserve">’ and is </w:t>
+      </w:r>
+      <w:proofErr w:type="spellStart"/>
+      <w:r>
+        <w:rPr>
+          <w:sz w:val="24"/>
+          <w:szCs w:val="24"/>
+          <w:shd w:val="clear" w:color="auto" w:fill="F7FAFF"/>
+        </w:rPr>
+        <w:t>usehered</w:t>
+      </w:r>
+      <w:proofErr w:type="spellEnd"/>
+      <w:r>
+        <w:rPr>
+          <w:sz w:val="24"/>
+          <w:szCs w:val="24"/>
+          <w:shd w:val="clear" w:color="auto" w:fill="F7FAFF"/>
+        </w:rPr>
+        <w:t xml:space="preserve"> through the category tree</w:t>
+      </w:r>
+    </w:p>
+    <w:p>
+      <w:pPr>
+        <w:pStyle w:val="HTMLPreformatted"/>
+        <w:numPr>
+          <w:ilvl w:val="3"/>
+          <w:numId w:val="14"/>
+        </w:numPr>
+        <w:shd w:val="clear" w:color="auto" w:fill="FFFFFF"/>
+        <w:tabs>
+          <w:tab w:val="left" w:pos="1440"/>
+        </w:tabs>
+        <w:rPr>
+          <w:sz w:val="24"/>
+          <w:szCs w:val="24"/>
+          <w:shd w:val="clear" w:color="auto" w:fill="F7FAFF"/>
+        </w:rPr>
+      </w:pPr>
+      <w:r>
+        <w:rPr>
+          <w:sz w:val="24"/>
+          <w:szCs w:val="24"/>
+          <w:shd w:val="clear" w:color="auto" w:fill="F7FAFF"/>
+        </w:rPr>
+        <w:t>The user can select shop name and will be asked to enter a shop name.</w:t>
+      </w:r>
+    </w:p>
+    <w:p>
+      <w:pPr>
+        <w:pStyle w:val="HTMLPreformatted"/>
+        <w:numPr>
+          <w:ilvl w:val="3"/>
+          <w:numId w:val="14"/>
+        </w:numPr>
+        <w:shd w:val="clear" w:color="auto" w:fill="FFFFFF"/>
+        <w:tabs>
+          <w:tab w:val="left" w:pos="1440"/>
+        </w:tabs>
+        <w:rPr>
+          <w:sz w:val="24"/>
+          <w:szCs w:val="24"/>
+          <w:shd w:val="clear" w:color="auto" w:fill="F7FAFF"/>
+        </w:rPr>
+      </w:pPr>
+      <w:r>
+        <w:rPr>
+          <w:sz w:val="24"/>
+          <w:szCs w:val="24"/>
+          <w:shd w:val="clear" w:color="auto" w:fill="F7FAFF"/>
+        </w:rPr>
+        <w:t xml:space="preserve">If the User selects shop from favorites, he/she is presented with the list of favorite shops.  User selects a shop and is then shown the list of products from the shop current published catalogs.  There will be a filter </w:t>
+      </w:r>
+      <w:proofErr w:type="spellStart"/>
+      <w:r>
+        <w:rPr>
+          <w:sz w:val="24"/>
+          <w:szCs w:val="24"/>
+          <w:shd w:val="clear" w:color="auto" w:fill="F7FAFF"/>
+        </w:rPr>
+        <w:t>pulldown</w:t>
+      </w:r>
+      <w:proofErr w:type="spellEnd"/>
+      <w:r>
+        <w:rPr>
+          <w:sz w:val="24"/>
+          <w:szCs w:val="24"/>
+          <w:shd w:val="clear" w:color="auto" w:fill="F7FAFF"/>
+        </w:rPr>
+        <w:t xml:space="preserve"> to allow the user to select particular catalogs.</w:t>
+      </w:r>
+    </w:p>
+    <w:p>
+      <w:pPr>
+        <w:pStyle w:val="HTMLPreformatted"/>
+        <w:numPr>
+          <w:ilvl w:val="3"/>
+          <w:numId w:val="14"/>
+        </w:numPr>
+        <w:shd w:val="clear" w:color="auto" w:fill="FFFFFF"/>
+        <w:tabs>
+          <w:tab w:val="left" w:pos="1440"/>
+        </w:tabs>
+        <w:rPr>
+          <w:sz w:val="24"/>
+          <w:szCs w:val="24"/>
+          <w:shd w:val="clear" w:color="auto" w:fill="F7FAFF"/>
+        </w:rPr>
+      </w:pPr>
+      <w:r>
+        <w:rPr>
+          <w:sz w:val="24"/>
+          <w:szCs w:val="24"/>
+          <w:shd w:val="clear" w:color="auto" w:fill="F7FAFF"/>
+        </w:rPr>
+        <w:t>If the user selects ‘specials’ is shown products on special (see above)</w:t>
+      </w:r>
+    </w:p>
+    <w:p>
+      <w:pPr>
+        <w:pStyle w:val="HTMLPreformatted"/>
+        <w:numPr>
+          <w:ilvl w:val="3"/>
+          <w:numId w:val="14"/>
+        </w:numPr>
+        <w:shd w:val="clear" w:color="auto" w:fill="FFFFFF"/>
+        <w:tabs>
+          <w:tab w:val="left" w:pos="1440"/>
+        </w:tabs>
+        <w:rPr>
+          <w:sz w:val="24"/>
+          <w:szCs w:val="24"/>
+          <w:shd w:val="clear" w:color="auto" w:fill="F7FAFF"/>
+        </w:rPr>
+      </w:pPr>
+      <w:r>
+        <w:rPr>
+          <w:sz w:val="24"/>
+          <w:szCs w:val="24"/>
+          <w:shd w:val="clear" w:color="auto" w:fill="F7FAFF"/>
+        </w:rPr>
+        <w:t>If the user selects ‘marketplaces’ he/she will be shown a list of m</w:t>
+      </w:r>
+      <w:r>
+        <w:rPr>
+          <w:sz w:val="24"/>
+          <w:szCs w:val="24"/>
+          <w:shd w:val="clear" w:color="auto" w:fill="F7FAFF"/>
+        </w:rPr>
+        <w:t xml:space="preserve">arketplaces.  </w:t>
+      </w:r>
+    </w:p>
+    <w:p>
+      <w:pPr>
+        <w:pStyle w:val="HTMLPreformatted"/>
+        <w:numPr>
+          <w:ilvl w:val="2"/>
+          <w:numId w:val="14"/>
+        </w:numPr>
+        <w:shd w:val="clear" w:color="auto" w:fill="FFFFFF"/>
+        <w:tabs>
+          <w:tab w:val="left" w:pos="1440"/>
+        </w:tabs>
+        <w:rPr>
+          <w:sz w:val="24"/>
+          <w:szCs w:val="24"/>
+          <w:shd w:val="clear" w:color="auto" w:fill="F7FAFF"/>
+        </w:rPr>
+      </w:pPr>
+      <w:r>
+        <w:rPr>
+          <w:sz w:val="24"/>
+          <w:szCs w:val="24"/>
+          <w:shd w:val="clear" w:color="auto" w:fill="F7FAFF"/>
+        </w:rPr>
+        <w:t>When a shopping place (i.e. a shop) has been found</w:t>
+      </w:r>
+      <w:r>
+        <w:rPr>
+          <w:sz w:val="24"/>
+          <w:szCs w:val="24"/>
+          <w:shd w:val="clear" w:color="auto" w:fill="F7FAFF"/>
+        </w:rPr>
+        <w:t xml:space="preserve"> </w:t>
+      </w:r>
+      <w:r>
+        <w:rPr>
+          <w:sz w:val="24"/>
+          <w:szCs w:val="24"/>
+          <w:shd w:val="clear" w:color="auto" w:fill="F7FAFF"/>
+        </w:rPr>
+        <w:t>the shop’s current published catalog will be displayed</w:t>
+      </w:r>
+    </w:p>
+    <w:p>
+      <w:pPr>
+        <w:pStyle w:val="HTMLPreformatted"/>
+        <w:numPr>
+          <w:ilvl w:val="2"/>
+          <w:numId w:val="14"/>
+        </w:numPr>
+        <w:shd w:val="clear" w:color="auto" w:fill="FFFFFF"/>
+        <w:tabs>
+          <w:tab w:val="left" w:pos="1440"/>
+        </w:tabs>
+        <w:rPr>
+          <w:sz w:val="24"/>
+          <w:szCs w:val="24"/>
+          <w:shd w:val="clear" w:color="auto" w:fill="F7FAFF"/>
+        </w:rPr>
+      </w:pPr>
+      <w:r>
+        <w:rPr>
+          <w:sz w:val="24"/>
+          <w:szCs w:val="24"/>
+          <w:shd w:val="clear" w:color="auto" w:fill="F7FAFF"/>
+        </w:rPr>
+        <w:t xml:space="preserve">There will be </w:t>
+      </w:r>
+      <w:proofErr w:type="gramStart"/>
+      <w:r>
+        <w:rPr>
+          <w:sz w:val="24"/>
+          <w:szCs w:val="24"/>
+          <w:shd w:val="clear" w:color="auto" w:fill="F7FAFF"/>
+        </w:rPr>
+        <w:t>an ‘add</w:t>
+      </w:r>
+      <w:proofErr w:type="gramEnd"/>
+      <w:r>
+        <w:rPr>
+          <w:sz w:val="24"/>
+          <w:szCs w:val="24"/>
+          <w:shd w:val="clear" w:color="auto" w:fill="F7FAFF"/>
+        </w:rPr>
+        <w:t xml:space="preserve"> to favorites’ button on any of the shop pages.</w:t>
+      </w:r>
       <w:bookmarkStart w:id="0" w:name="_GoBack"/>
       <w:bookmarkEnd w:id="0"/>
+    </w:p>
+    <w:p>
+      <w:pPr>
+        <w:pStyle w:val="HTMLPreformatted"/>
+        <w:shd w:val="clear" w:color="auto" w:fill="FFFFFF"/>
+        <w:tabs>
+          <w:tab w:val="left" w:pos="1440"/>
+        </w:tabs>
+        <w:ind w:left="1880"/>
+        <w:rPr>
+          <w:sz w:val="24"/>
+          <w:szCs w:val="24"/>
+          <w:shd w:val="clear" w:color="auto" w:fill="F7FAFF"/>
+        </w:rPr>
+      </w:pPr>
+    </w:p>
+    <w:p>
+      <w:pPr>
+        <w:pStyle w:val="HTMLPreformatted"/>
+        <w:shd w:val="clear" w:color="auto" w:fill="FFFFFF"/>
+        <w:tabs>
+          <w:tab w:val="left" w:pos="1440"/>
+        </w:tabs>
+        <w:ind w:left="1800" w:hanging="450"/>
+        <w:rPr>
+          <w:sz w:val="24"/>
+          <w:szCs w:val="24"/>
+          <w:shd w:val="clear" w:color="auto" w:fill="F7FAFF"/>
+        </w:rPr>
+      </w:pPr>
+      <w:r>
+        <w:rPr>
+          <w:color w:val="000000" w:themeColor="text1"/>
+          <w:sz w:val="24"/>
+          <w:szCs w:val="24"/>
+          <w:shd w:val="clear" w:color="auto" w:fill="F7FAFF"/>
+        </w:rPr>
+        <w:tab/>
+      </w:r>
+      <w:r>
+        <w:rPr>
+          <w:color w:val="000000" w:themeColor="text1"/>
+          <w:sz w:val="24"/>
+          <w:szCs w:val="24"/>
+          <w:shd w:val="clear" w:color="auto" w:fill="F7FAFF"/>
+        </w:rPr>
+        <w:tab/>
+      </w:r>
+      <w:r>
+        <w:rPr>
+          <w:color w:val="000000" w:themeColor="text1"/>
+          <w:sz w:val="24"/>
+          <w:szCs w:val="24"/>
+          <w:shd w:val="clear" w:color="auto" w:fill="F7FAFF"/>
+        </w:rPr>
+        <w:tab/>
+      </w:r>
+      <w:r>
+        <w:rPr>
+          <w:sz w:val="24"/>
+          <w:szCs w:val="24"/>
+          <w:shd w:val="clear" w:color="auto" w:fill="F7FAFF"/>
+        </w:rPr>
+        <w:t xml:space="preserve"> </w:t>
+      </w:r>
+    </w:p>
+    <w:p>
+      <w:pPr>
+        <w:pStyle w:val="HTMLPreformatted"/>
+        <w:shd w:val="clear" w:color="auto" w:fill="FFFFFF"/>
+        <w:tabs>
+          <w:tab w:val="left" w:pos="1440"/>
+        </w:tabs>
+        <w:rPr>
+          <w:color w:val="000000" w:themeColor="text1"/>
+          <w:sz w:val="24"/>
+          <w:szCs w:val="24"/>
+          <w:shd w:val="clear" w:color="auto" w:fill="F7FAFF"/>
+        </w:rPr>
+      </w:pPr>
+      <w:r>
+        <w:rPr>
+          <w:sz w:val="24"/>
+          <w:szCs w:val="24"/>
+          <w:shd w:val="clear" w:color="auto" w:fill="F7FAFF"/>
+        </w:rPr>
+        <w:tab/>
+      </w:r>
+    </w:p>
+    <w:p>
+      <w:pPr>
+        <w:pStyle w:val="HTMLPreformatted"/>
+        <w:shd w:val="clear" w:color="auto" w:fill="FFFFFF"/>
+        <w:tabs>
+          <w:tab w:val="left" w:pos="1440"/>
+        </w:tabs>
+        <w:rPr>
+          <w:color w:val="000000" w:themeColor="text1"/>
+          <w:sz w:val="24"/>
+          <w:szCs w:val="24"/>
+          <w:shd w:val="clear" w:color="auto" w:fill="F7FAFF"/>
+        </w:rPr>
+      </w:pPr>
+      <w:r>
+        <w:rPr>
+          <w:color w:val="000000" w:themeColor="text1"/>
+          <w:sz w:val="24"/>
+          <w:szCs w:val="24"/>
+          <w:shd w:val="clear" w:color="auto" w:fill="F7FAFF"/>
+        </w:rPr>
+        <w:tab/>
+      </w:r>
+      <w:r>
+        <w:rPr>
+          <w:color w:val="000000" w:themeColor="text1"/>
+          <w:sz w:val="24"/>
+          <w:szCs w:val="24"/>
+          <w:shd w:val="clear" w:color="auto" w:fill="F7FAFF"/>
+        </w:rPr>
+        <w:tab/>
+      </w:r>
+    </w:p>
+    <w:p>
+      <w:pPr>
+        <w:pStyle w:val="HTMLPreformatted"/>
+        <w:shd w:val="clear" w:color="auto" w:fill="FFFFFF"/>
+        <w:tabs>
+          <w:tab w:val="left" w:pos="1440"/>
+        </w:tabs>
+        <w:rPr>
+          <w:sz w:val="24"/>
+          <w:szCs w:val="24"/>
+          <w:shd w:val="clear" w:color="auto" w:fill="F7FAFF"/>
+        </w:rPr>
+      </w:pPr>
+    </w:p>
+    <w:p>
+      <w:pPr>
+        <w:pStyle w:val="HTMLPreformatted"/>
+        <w:shd w:val="clear" w:color="auto" w:fill="FFFFFF"/>
+        <w:tabs>
+          <w:tab w:val="left" w:pos="1440"/>
+        </w:tabs>
+        <w:rPr>
+          <w:sz w:val="24"/>
+          <w:szCs w:val="24"/>
+          <w:shd w:val="clear" w:color="auto" w:fill="F7FAFF"/>
+        </w:rPr>
+      </w:pPr>
     </w:p>
     <w:p>
       <w:pPr>
@@ -6080,6 +7514,95 @@
 <file path=word/numbering.xml><?xml version="1.0" encoding="utf-8"?>
 <w:numbering xmlns:wpc="http://schemas.microsoft.com/office/word/2010/wordprocessingCanvas" xmlns:mo="http://schemas.microsoft.com/office/mac/office/2008/main" xmlns:mc="http://schemas.openxmlformats.org/markup-compatibility/2006" xmlns:mv="urn:schemas-microsoft-com:mac:vml" xmlns:o="urn:schemas-microsoft-com:office:office" xmlns:r="http://schemas.openxmlformats.org/officeDocument/2006/relationships" xmlns:m="http://schemas.openxmlformats.org/officeDocument/2006/math" xmlns:v="urn:schemas-microsoft-com:vml" xmlns:wp14="http://schemas.microsoft.com/office/word/2010/wordprocessingDrawing" xmlns:wp="http://schemas.openxmlformats.org/drawingml/2006/wordprocessingDrawing" xmlns:w10="urn:schemas-microsoft-com:office:word" xmlns:w="http://schemas.openxmlformats.org/wordprocessingml/2006/main" xmlns:w14="http://schemas.microsoft.com/office/word/2010/wordml" xmlns:wpg="http://schemas.microsoft.com/office/word/2010/wordprocessingGroup" xmlns:wpi="http://schemas.microsoft.com/office/word/2010/wordprocessingInk" xmlns:wne="http://schemas.microsoft.com/office/word/2006/wordml" xmlns:wps="http://schemas.microsoft.com/office/word/2010/wordprocessingShape" mc:Ignorable="w14 wp14">
   <w:abstractNum w:abstractNumId="0">
+    <w:nsid w:val="01C0602F"/>
+    <w:multiLevelType w:val="hybridMultilevel"/>
+    <w:tmpl w:val="B26C4648"/>
+    <w:lvl w:ilvl="0" w:tplc="554EF6D4">
+      <w:start w:val="1"/>
+      <w:numFmt w:val="decimal"/>
+      <w:lvlText w:val="%1)"/>
+      <w:lvlJc w:val="left"/>
+      <w:pPr>
+        <w:ind w:left="1880" w:hanging="440"/>
+      </w:pPr>
+      <w:rPr>
+        <w:rFonts w:hint="default"/>
+      </w:rPr>
+    </w:lvl>
+    <w:lvl w:ilvl="1" w:tplc="04090019" w:tentative="1">
+      <w:start w:val="1"/>
+      <w:numFmt w:val="lowerLetter"/>
+      <w:lvlText w:val="%2."/>
+      <w:lvlJc w:val="left"/>
+      <w:pPr>
+        <w:ind w:left="2520" w:hanging="360"/>
+      </w:pPr>
+    </w:lvl>
+    <w:lvl w:ilvl="2" w:tplc="0409001B" w:tentative="1">
+      <w:start w:val="1"/>
+      <w:numFmt w:val="lowerRoman"/>
+      <w:lvlText w:val="%3."/>
+      <w:lvlJc w:val="right"/>
+      <w:pPr>
+        <w:ind w:left="3240" w:hanging="180"/>
+      </w:pPr>
+    </w:lvl>
+    <w:lvl w:ilvl="3" w:tplc="0409000F" w:tentative="1">
+      <w:start w:val="1"/>
+      <w:numFmt w:val="decimal"/>
+      <w:lvlText w:val="%4."/>
+      <w:lvlJc w:val="left"/>
+      <w:pPr>
+        <w:ind w:left="3960" w:hanging="360"/>
+      </w:pPr>
+    </w:lvl>
+    <w:lvl w:ilvl="4" w:tplc="04090019" w:tentative="1">
+      <w:start w:val="1"/>
+      <w:numFmt w:val="lowerLetter"/>
+      <w:lvlText w:val="%5."/>
+      <w:lvlJc w:val="left"/>
+      <w:pPr>
+        <w:ind w:left="4680" w:hanging="360"/>
+      </w:pPr>
+    </w:lvl>
+    <w:lvl w:ilvl="5" w:tplc="0409001B" w:tentative="1">
+      <w:start w:val="1"/>
+      <w:numFmt w:val="lowerRoman"/>
+      <w:lvlText w:val="%6."/>
+      <w:lvlJc w:val="right"/>
+      <w:pPr>
+        <w:ind w:left="5400" w:hanging="180"/>
+      </w:pPr>
+    </w:lvl>
+    <w:lvl w:ilvl="6" w:tplc="0409000F" w:tentative="1">
+      <w:start w:val="1"/>
+      <w:numFmt w:val="decimal"/>
+      <w:lvlText w:val="%7."/>
+      <w:lvlJc w:val="left"/>
+      <w:pPr>
+        <w:ind w:left="6120" w:hanging="360"/>
+      </w:pPr>
+    </w:lvl>
+    <w:lvl w:ilvl="7" w:tplc="04090019" w:tentative="1">
+      <w:start w:val="1"/>
+      <w:numFmt w:val="lowerLetter"/>
+      <w:lvlText w:val="%8."/>
+      <w:lvlJc w:val="left"/>
+      <w:pPr>
+        <w:ind w:left="6840" w:hanging="360"/>
+      </w:pPr>
+    </w:lvl>
+    <w:lvl w:ilvl="8" w:tplc="0409001B" w:tentative="1">
+      <w:start w:val="1"/>
+      <w:numFmt w:val="lowerRoman"/>
+      <w:lvlText w:val="%9."/>
+      <w:lvlJc w:val="right"/>
+      <w:pPr>
+        <w:ind w:left="7560" w:hanging="180"/>
+      </w:pPr>
+    </w:lvl>
+  </w:abstractNum>
+  <w:abstractNum w:abstractNumId="1">
     <w:nsid w:val="0D2A338C"/>
     <w:multiLevelType w:val="hybridMultilevel"/>
     <w:tmpl w:val="0B5AF786"/>
@@ -6168,7 +7691,7 @@
       </w:pPr>
     </w:lvl>
   </w:abstractNum>
-  <w:abstractNum w:abstractNumId="1">
+  <w:abstractNum w:abstractNumId="2">
     <w:nsid w:val="0DD557D1"/>
     <w:multiLevelType w:val="hybridMultilevel"/>
     <w:tmpl w:val="6664A468"/>
@@ -6257,7 +7780,7 @@
       </w:pPr>
     </w:lvl>
   </w:abstractNum>
-  <w:abstractNum w:abstractNumId="2">
+  <w:abstractNum w:abstractNumId="3">
     <w:nsid w:val="0E6B402D"/>
     <w:multiLevelType w:val="hybridMultilevel"/>
     <w:tmpl w:val="C9AC4A94"/>
@@ -6346,7 +7869,7 @@
       </w:pPr>
     </w:lvl>
   </w:abstractNum>
-  <w:abstractNum w:abstractNumId="3">
+  <w:abstractNum w:abstractNumId="4">
     <w:nsid w:val="18830897"/>
     <w:multiLevelType w:val="hybridMultilevel"/>
     <w:tmpl w:val="B05A1952"/>
@@ -6435,7 +7958,7 @@
       </w:pPr>
     </w:lvl>
   </w:abstractNum>
-  <w:abstractNum w:abstractNumId="4">
+  <w:abstractNum w:abstractNumId="5">
     <w:nsid w:val="345F4BD4"/>
     <w:multiLevelType w:val="hybridMultilevel"/>
     <w:tmpl w:val="FA52E222"/>
@@ -6524,7 +8047,7 @@
       </w:pPr>
     </w:lvl>
   </w:abstractNum>
-  <w:abstractNum w:abstractNumId="5">
+  <w:abstractNum w:abstractNumId="6">
     <w:nsid w:val="40CE6B90"/>
     <w:multiLevelType w:val="hybridMultilevel"/>
     <w:tmpl w:val="1B201C2C"/>
@@ -6613,7 +8136,274 @@
       </w:pPr>
     </w:lvl>
   </w:abstractNum>
-  <w:abstractNum w:abstractNumId="6">
+  <w:abstractNum w:abstractNumId="7">
+    <w:nsid w:val="526B1C63"/>
+    <w:multiLevelType w:val="hybridMultilevel"/>
+    <w:tmpl w:val="347E5286"/>
+    <w:lvl w:ilvl="0" w:tplc="C2C0FC16">
+      <w:start w:val="1"/>
+      <w:numFmt w:val="decimal"/>
+      <w:lvlText w:val="%1)"/>
+      <w:lvlJc w:val="left"/>
+      <w:pPr>
+        <w:ind w:left="1880" w:hanging="440"/>
+      </w:pPr>
+      <w:rPr>
+        <w:rFonts w:hint="default"/>
+      </w:rPr>
+    </w:lvl>
+    <w:lvl w:ilvl="1" w:tplc="04090019" w:tentative="1">
+      <w:start w:val="1"/>
+      <w:numFmt w:val="lowerLetter"/>
+      <w:lvlText w:val="%2."/>
+      <w:lvlJc w:val="left"/>
+      <w:pPr>
+        <w:ind w:left="2520" w:hanging="360"/>
+      </w:pPr>
+    </w:lvl>
+    <w:lvl w:ilvl="2" w:tplc="0409001B" w:tentative="1">
+      <w:start w:val="1"/>
+      <w:numFmt w:val="lowerRoman"/>
+      <w:lvlText w:val="%3."/>
+      <w:lvlJc w:val="right"/>
+      <w:pPr>
+        <w:ind w:left="3240" w:hanging="180"/>
+      </w:pPr>
+    </w:lvl>
+    <w:lvl w:ilvl="3" w:tplc="0409000F" w:tentative="1">
+      <w:start w:val="1"/>
+      <w:numFmt w:val="decimal"/>
+      <w:lvlText w:val="%4."/>
+      <w:lvlJc w:val="left"/>
+      <w:pPr>
+        <w:ind w:left="3960" w:hanging="360"/>
+      </w:pPr>
+    </w:lvl>
+    <w:lvl w:ilvl="4" w:tplc="04090019" w:tentative="1">
+      <w:start w:val="1"/>
+      <w:numFmt w:val="lowerLetter"/>
+      <w:lvlText w:val="%5."/>
+      <w:lvlJc w:val="left"/>
+      <w:pPr>
+        <w:ind w:left="4680" w:hanging="360"/>
+      </w:pPr>
+    </w:lvl>
+    <w:lvl w:ilvl="5" w:tplc="0409001B" w:tentative="1">
+      <w:start w:val="1"/>
+      <w:numFmt w:val="lowerRoman"/>
+      <w:lvlText w:val="%6."/>
+      <w:lvlJc w:val="right"/>
+      <w:pPr>
+        <w:ind w:left="5400" w:hanging="180"/>
+      </w:pPr>
+    </w:lvl>
+    <w:lvl w:ilvl="6" w:tplc="0409000F" w:tentative="1">
+      <w:start w:val="1"/>
+      <w:numFmt w:val="decimal"/>
+      <w:lvlText w:val="%7."/>
+      <w:lvlJc w:val="left"/>
+      <w:pPr>
+        <w:ind w:left="6120" w:hanging="360"/>
+      </w:pPr>
+    </w:lvl>
+    <w:lvl w:ilvl="7" w:tplc="04090019" w:tentative="1">
+      <w:start w:val="1"/>
+      <w:numFmt w:val="lowerLetter"/>
+      <w:lvlText w:val="%8."/>
+      <w:lvlJc w:val="left"/>
+      <w:pPr>
+        <w:ind w:left="6840" w:hanging="360"/>
+      </w:pPr>
+    </w:lvl>
+    <w:lvl w:ilvl="8" w:tplc="0409001B" w:tentative="1">
+      <w:start w:val="1"/>
+      <w:numFmt w:val="lowerRoman"/>
+      <w:lvlText w:val="%9."/>
+      <w:lvlJc w:val="right"/>
+      <w:pPr>
+        <w:ind w:left="7560" w:hanging="180"/>
+      </w:pPr>
+    </w:lvl>
+  </w:abstractNum>
+  <w:abstractNum w:abstractNumId="8">
+    <w:nsid w:val="58B26894"/>
+    <w:multiLevelType w:val="hybridMultilevel"/>
+    <w:tmpl w:val="341470A0"/>
+    <w:lvl w:ilvl="0" w:tplc="CB26F672">
+      <w:start w:val="1"/>
+      <w:numFmt w:val="decimal"/>
+      <w:lvlText w:val="%1)"/>
+      <w:lvlJc w:val="left"/>
+      <w:pPr>
+        <w:ind w:left="1880" w:hanging="440"/>
+      </w:pPr>
+      <w:rPr>
+        <w:rFonts w:hint="default"/>
+      </w:rPr>
+    </w:lvl>
+    <w:lvl w:ilvl="1" w:tplc="04090019" w:tentative="1">
+      <w:start w:val="1"/>
+      <w:numFmt w:val="lowerLetter"/>
+      <w:lvlText w:val="%2."/>
+      <w:lvlJc w:val="left"/>
+      <w:pPr>
+        <w:ind w:left="2520" w:hanging="360"/>
+      </w:pPr>
+    </w:lvl>
+    <w:lvl w:ilvl="2" w:tplc="0409001B" w:tentative="1">
+      <w:start w:val="1"/>
+      <w:numFmt w:val="lowerRoman"/>
+      <w:lvlText w:val="%3."/>
+      <w:lvlJc w:val="right"/>
+      <w:pPr>
+        <w:ind w:left="3240" w:hanging="180"/>
+      </w:pPr>
+    </w:lvl>
+    <w:lvl w:ilvl="3" w:tplc="0409000F" w:tentative="1">
+      <w:start w:val="1"/>
+      <w:numFmt w:val="decimal"/>
+      <w:lvlText w:val="%4."/>
+      <w:lvlJc w:val="left"/>
+      <w:pPr>
+        <w:ind w:left="3960" w:hanging="360"/>
+      </w:pPr>
+    </w:lvl>
+    <w:lvl w:ilvl="4" w:tplc="04090019" w:tentative="1">
+      <w:start w:val="1"/>
+      <w:numFmt w:val="lowerLetter"/>
+      <w:lvlText w:val="%5."/>
+      <w:lvlJc w:val="left"/>
+      <w:pPr>
+        <w:ind w:left="4680" w:hanging="360"/>
+      </w:pPr>
+    </w:lvl>
+    <w:lvl w:ilvl="5" w:tplc="0409001B" w:tentative="1">
+      <w:start w:val="1"/>
+      <w:numFmt w:val="lowerRoman"/>
+      <w:lvlText w:val="%6."/>
+      <w:lvlJc w:val="right"/>
+      <w:pPr>
+        <w:ind w:left="5400" w:hanging="180"/>
+      </w:pPr>
+    </w:lvl>
+    <w:lvl w:ilvl="6" w:tplc="0409000F" w:tentative="1">
+      <w:start w:val="1"/>
+      <w:numFmt w:val="decimal"/>
+      <w:lvlText w:val="%7."/>
+      <w:lvlJc w:val="left"/>
+      <w:pPr>
+        <w:ind w:left="6120" w:hanging="360"/>
+      </w:pPr>
+    </w:lvl>
+    <w:lvl w:ilvl="7" w:tplc="04090019" w:tentative="1">
+      <w:start w:val="1"/>
+      <w:numFmt w:val="lowerLetter"/>
+      <w:lvlText w:val="%8."/>
+      <w:lvlJc w:val="left"/>
+      <w:pPr>
+        <w:ind w:left="6840" w:hanging="360"/>
+      </w:pPr>
+    </w:lvl>
+    <w:lvl w:ilvl="8" w:tplc="0409001B" w:tentative="1">
+      <w:start w:val="1"/>
+      <w:numFmt w:val="lowerRoman"/>
+      <w:lvlText w:val="%9."/>
+      <w:lvlJc w:val="right"/>
+      <w:pPr>
+        <w:ind w:left="7560" w:hanging="180"/>
+      </w:pPr>
+    </w:lvl>
+  </w:abstractNum>
+  <w:abstractNum w:abstractNumId="9">
+    <w:nsid w:val="59C81560"/>
+    <w:multiLevelType w:val="hybridMultilevel"/>
+    <w:tmpl w:val="B26C4648"/>
+    <w:lvl w:ilvl="0" w:tplc="554EF6D4">
+      <w:start w:val="1"/>
+      <w:numFmt w:val="decimal"/>
+      <w:lvlText w:val="%1)"/>
+      <w:lvlJc w:val="left"/>
+      <w:pPr>
+        <w:ind w:left="1880" w:hanging="440"/>
+      </w:pPr>
+      <w:rPr>
+        <w:rFonts w:hint="default"/>
+      </w:rPr>
+    </w:lvl>
+    <w:lvl w:ilvl="1" w:tplc="04090019">
+      <w:start w:val="1"/>
+      <w:numFmt w:val="lowerLetter"/>
+      <w:lvlText w:val="%2."/>
+      <w:lvlJc w:val="left"/>
+      <w:pPr>
+        <w:ind w:left="2520" w:hanging="360"/>
+      </w:pPr>
+    </w:lvl>
+    <w:lvl w:ilvl="2" w:tplc="0409001B">
+      <w:start w:val="1"/>
+      <w:numFmt w:val="lowerRoman"/>
+      <w:lvlText w:val="%3."/>
+      <w:lvlJc w:val="right"/>
+      <w:pPr>
+        <w:ind w:left="3240" w:hanging="180"/>
+      </w:pPr>
+    </w:lvl>
+    <w:lvl w:ilvl="3" w:tplc="0409000F">
+      <w:start w:val="1"/>
+      <w:numFmt w:val="decimal"/>
+      <w:lvlText w:val="%4."/>
+      <w:lvlJc w:val="left"/>
+      <w:pPr>
+        <w:ind w:left="3960" w:hanging="360"/>
+      </w:pPr>
+    </w:lvl>
+    <w:lvl w:ilvl="4" w:tplc="04090019" w:tentative="1">
+      <w:start w:val="1"/>
+      <w:numFmt w:val="lowerLetter"/>
+      <w:lvlText w:val="%5."/>
+      <w:lvlJc w:val="left"/>
+      <w:pPr>
+        <w:ind w:left="4680" w:hanging="360"/>
+      </w:pPr>
+    </w:lvl>
+    <w:lvl w:ilvl="5" w:tplc="0409001B" w:tentative="1">
+      <w:start w:val="1"/>
+      <w:numFmt w:val="lowerRoman"/>
+      <w:lvlText w:val="%6."/>
+      <w:lvlJc w:val="right"/>
+      <w:pPr>
+        <w:ind w:left="5400" w:hanging="180"/>
+      </w:pPr>
+    </w:lvl>
+    <w:lvl w:ilvl="6" w:tplc="0409000F" w:tentative="1">
+      <w:start w:val="1"/>
+      <w:numFmt w:val="decimal"/>
+      <w:lvlText w:val="%7."/>
+      <w:lvlJc w:val="left"/>
+      <w:pPr>
+        <w:ind w:left="6120" w:hanging="360"/>
+      </w:pPr>
+    </w:lvl>
+    <w:lvl w:ilvl="7" w:tplc="04090019" w:tentative="1">
+      <w:start w:val="1"/>
+      <w:numFmt w:val="lowerLetter"/>
+      <w:lvlText w:val="%8."/>
+      <w:lvlJc w:val="left"/>
+      <w:pPr>
+        <w:ind w:left="6840" w:hanging="360"/>
+      </w:pPr>
+    </w:lvl>
+    <w:lvl w:ilvl="8" w:tplc="0409001B" w:tentative="1">
+      <w:start w:val="1"/>
+      <w:numFmt w:val="lowerRoman"/>
+      <w:lvlText w:val="%9."/>
+      <w:lvlJc w:val="right"/>
+      <w:pPr>
+        <w:ind w:left="7560" w:hanging="180"/>
+      </w:pPr>
+    </w:lvl>
+  </w:abstractNum>
+  <w:abstractNum w:abstractNumId="10">
     <w:nsid w:val="61F52F78"/>
     <w:multiLevelType w:val="hybridMultilevel"/>
     <w:tmpl w:val="0B5AF786"/>
@@ -6702,7 +8492,7 @@
       </w:pPr>
     </w:lvl>
   </w:abstractNum>
-  <w:abstractNum w:abstractNumId="7">
+  <w:abstractNum w:abstractNumId="11">
     <w:nsid w:val="63DA743D"/>
     <w:multiLevelType w:val="hybridMultilevel"/>
     <w:tmpl w:val="8312EC96"/>
@@ -6791,7 +8581,7 @@
       </w:pPr>
     </w:lvl>
   </w:abstractNum>
-  <w:abstractNum w:abstractNumId="8">
+  <w:abstractNum w:abstractNumId="12">
     <w:nsid w:val="783B3670"/>
     <w:multiLevelType w:val="hybridMultilevel"/>
     <w:tmpl w:val="57FE158C"/>
@@ -6880,7 +8670,7 @@
       </w:pPr>
     </w:lvl>
   </w:abstractNum>
-  <w:abstractNum w:abstractNumId="9">
+  <w:abstractNum w:abstractNumId="13">
     <w:nsid w:val="7AA97FED"/>
     <w:multiLevelType w:val="hybridMultilevel"/>
     <w:tmpl w:val="ADF409C8"/>
@@ -6970,34 +8760,46 @@
     </w:lvl>
   </w:abstractNum>
   <w:num w:numId="1">
+    <w:abstractNumId w:val="6"/>
+  </w:num>
+  <w:num w:numId="2">
+    <w:abstractNumId w:val="13"/>
+  </w:num>
+  <w:num w:numId="3">
+    <w:abstractNumId w:val="4"/>
+  </w:num>
+  <w:num w:numId="4">
+    <w:abstractNumId w:val="11"/>
+  </w:num>
+  <w:num w:numId="5">
+    <w:abstractNumId w:val="3"/>
+  </w:num>
+  <w:num w:numId="6">
     <w:abstractNumId w:val="5"/>
   </w:num>
-  <w:num w:numId="2">
-    <w:abstractNumId w:val="9"/>
+  <w:num w:numId="7">
+    <w:abstractNumId w:val="12"/>
   </w:num>
-  <w:num w:numId="3">
-    <w:abstractNumId w:val="3"/>
+  <w:num w:numId="8">
+    <w:abstractNumId w:val="2"/>
   </w:num>
-  <w:num w:numId="4">
+  <w:num w:numId="9">
+    <w:abstractNumId w:val="10"/>
+  </w:num>
+  <w:num w:numId="10">
+    <w:abstractNumId w:val="1"/>
+  </w:num>
+  <w:num w:numId="11">
     <w:abstractNumId w:val="7"/>
   </w:num>
-  <w:num w:numId="5">
-    <w:abstractNumId w:val="2"/>
+  <w:num w:numId="12">
+    <w:abstractNumId w:val="0"/>
   </w:num>
-  <w:num w:numId="6">
-    <w:abstractNumId w:val="4"/>
-  </w:num>
-  <w:num w:numId="7">
+  <w:num w:numId="13">
     <w:abstractNumId w:val="8"/>
   </w:num>
-  <w:num w:numId="8">
-    <w:abstractNumId w:val="1"/>
-  </w:num>
-  <w:num w:numId="9">
-    <w:abstractNumId w:val="6"/>
-  </w:num>
-  <w:num w:numId="10">
-    <w:abstractNumId w:val="0"/>
+  <w:num w:numId="14">
+    <w:abstractNumId w:val="9"/>
   </w:num>
 </w:numbering>
 </file>

</xml_diff>